<commit_message>
cap1 - part1e2 terminado
revisar
</commit_message>
<xml_diff>
--- a/CAPÍTULO I_parte2.docx
+++ b/CAPÍTULO I_parte2.docx
@@ -4,110 +4,6 @@
   <w:body>
     <w:p>
       <w:pPr>
-        <w:spacing w:line="360" w:lineRule="auto"/>
-        <w:rPr>
-          <w:rFonts w:ascii="Times New Roman" w:hAnsi="Times New Roman" w:cs="Times New Roman"/>
-          <w:sz w:val="24"/>
-          <w:szCs w:val="24"/>
-        </w:rPr>
-      </w:pPr>
-      <w:r>
-        <w:rPr>
-          <w:rFonts w:ascii="Times New Roman" w:hAnsi="Times New Roman" w:cs="Times New Roman"/>
-          <w:sz w:val="24"/>
-          <w:szCs w:val="24"/>
-        </w:rPr>
-        <w:t>ANÁLISE DO AMBIENTE ORGANIZACIONAL</w:t>
-      </w:r>
-    </w:p>
-    <w:p>
-      <w:pPr>
-        <w:spacing w:line="360" w:lineRule="auto"/>
-        <w:rPr>
-          <w:rFonts w:ascii="Times New Roman" w:hAnsi="Times New Roman" w:cs="Times New Roman"/>
-          <w:b/>
-          <w:sz w:val="24"/>
-          <w:szCs w:val="24"/>
-        </w:rPr>
-      </w:pPr>
-      <w:r>
-        <w:rPr>
-          <w:rFonts w:ascii="Times New Roman" w:hAnsi="Times New Roman" w:cs="Times New Roman"/>
-          <w:b/>
-          <w:sz w:val="24"/>
-          <w:szCs w:val="24"/>
-        </w:rPr>
-        <w:t xml:space="preserve">    • Identificação da empresa</w:t>
-      </w:r>
-    </w:p>
-    <w:p>
-      <w:pPr>
-        <w:spacing w:line="360" w:lineRule="auto"/>
-        <w:rPr>
-          <w:rFonts w:ascii="Times New Roman" w:hAnsi="Times New Roman" w:cs="Times New Roman"/>
-          <w:b/>
-          <w:sz w:val="24"/>
-          <w:szCs w:val="24"/>
-        </w:rPr>
-      </w:pPr>
-      <w:r>
-        <w:rPr>
-          <w:rFonts w:ascii="Times New Roman" w:hAnsi="Times New Roman" w:cs="Times New Roman"/>
-          <w:b/>
-          <w:sz w:val="24"/>
-          <w:szCs w:val="24"/>
-        </w:rPr>
-        <w:t xml:space="preserve">    • Ramo de atividade</w:t>
-      </w:r>
-    </w:p>
-    <w:p>
-      <w:pPr>
-        <w:spacing w:line="360" w:lineRule="auto"/>
-        <w:rPr>
-          <w:rFonts w:ascii="Times New Roman" w:hAnsi="Times New Roman" w:cs="Times New Roman"/>
-          <w:sz w:val="24"/>
-          <w:szCs w:val="24"/>
-        </w:rPr>
-      </w:pPr>
-      <w:r>
-        <w:rPr>
-          <w:rFonts w:ascii="Times New Roman" w:hAnsi="Times New Roman" w:cs="Times New Roman"/>
-          <w:sz w:val="24"/>
-          <w:szCs w:val="24"/>
-        </w:rPr>
-        <w:t xml:space="preserve">    • Organograma da empresa</w:t>
-      </w:r>
-    </w:p>
-    <w:p>
-      <w:pPr>
-        <w:spacing w:line="360" w:lineRule="auto"/>
-        <w:rPr>
-          <w:rFonts w:ascii="Times New Roman" w:hAnsi="Times New Roman" w:cs="Times New Roman"/>
-          <w:sz w:val="24"/>
-          <w:szCs w:val="24"/>
-        </w:rPr>
-      </w:pPr>
-      <w:r>
-        <w:rPr>
-          <w:rFonts w:ascii="Times New Roman" w:hAnsi="Times New Roman" w:cs="Times New Roman"/>
-          <w:sz w:val="24"/>
-          <w:szCs w:val="24"/>
-        </w:rPr>
-        <w:t xml:space="preserve">    • Plataforma tecnológica</w:t>
-      </w:r>
-    </w:p>
-    <w:p>
-      <w:pPr>
-        <w:spacing w:line="360" w:lineRule="auto"/>
-        <w:rPr>
-          <w:rFonts w:ascii="Times New Roman" w:hAnsi="Times New Roman" w:cs="Times New Roman"/>
-          <w:sz w:val="24"/>
-          <w:szCs w:val="24"/>
-        </w:rPr>
-      </w:pPr>
-    </w:p>
-    <w:p>
-      <w:pPr>
         <w:autoSpaceDE w:val="0"/>
         <w:autoSpaceDN w:val="0"/>
         <w:adjustRightInd w:val="0"/>
@@ -116,6 +12,254 @@
           <w:rFonts w:ascii="Arial" w:hAnsi="Arial" w:cs="Arial"/>
           <w:b/>
           <w:bCs/>
+          <w:sz w:val="32"/>
+          <w:szCs w:val="32"/>
+        </w:rPr>
+      </w:pPr>
+      <w:r>
+        <w:rPr>
+          <w:rFonts w:ascii="Arial" w:hAnsi="Arial" w:cs="Arial"/>
+          <w:b/>
+          <w:bCs/>
+          <w:sz w:val="32"/>
+          <w:szCs w:val="32"/>
+        </w:rPr>
+        <w:t>CAPÍTULO I - INTRODUÇÃO</w:t>
+      </w:r>
+    </w:p>
+    <w:p>
+      <w:pPr>
+        <w:autoSpaceDE w:val="0"/>
+        <w:autoSpaceDN w:val="0"/>
+        <w:adjustRightInd w:val="0"/>
+        <w:spacing w:after="0" w:line="360" w:lineRule="auto"/>
+        <w:ind w:left="708"/>
+        <w:rPr>
+          <w:rFonts w:ascii="Times New Roman" w:hAnsi="Times New Roman" w:cs="Times New Roman"/>
+          <w:sz w:val="24"/>
+          <w:szCs w:val="24"/>
+        </w:rPr>
+      </w:pPr>
+      <w:r>
+        <w:rPr>
+          <w:rFonts w:ascii="Times New Roman" w:hAnsi="Times New Roman" w:cs="Times New Roman"/>
+          <w:sz w:val="24"/>
+          <w:szCs w:val="24"/>
+        </w:rPr>
+        <w:t xml:space="preserve">Título do projeto: </w:t>
+      </w:r>
+      <w:r>
+        <w:rPr>
+          <w:rFonts w:ascii="Times New Roman" w:hAnsi="Times New Roman" w:cs="Times New Roman"/>
+          <w:sz w:val="24"/>
+          <w:szCs w:val="24"/>
+        </w:rPr>
+        <w:t>Lista de Compras Inteligente</w:t>
+      </w:r>
+      <w:r>
+        <w:rPr>
+          <w:rFonts w:ascii="Times New Roman" w:hAnsi="Times New Roman" w:cs="Times New Roman"/>
+          <w:sz w:val="24"/>
+          <w:szCs w:val="24"/>
+        </w:rPr>
+        <w:t>.</w:t>
+      </w:r>
+    </w:p>
+    <w:p>
+      <w:pPr>
+        <w:autoSpaceDE w:val="0"/>
+        <w:autoSpaceDN w:val="0"/>
+        <w:adjustRightInd w:val="0"/>
+        <w:spacing w:after="0" w:line="360" w:lineRule="auto"/>
+        <w:ind w:left="708"/>
+        <w:rPr>
+          <w:rFonts w:ascii="Times New Roman" w:hAnsi="Times New Roman" w:cs="Times New Roman"/>
+          <w:sz w:val="24"/>
+          <w:szCs w:val="24"/>
+        </w:rPr>
+      </w:pPr>
+      <w:r>
+        <w:rPr>
+          <w:rFonts w:ascii="Times New Roman" w:hAnsi="Times New Roman" w:cs="Times New Roman"/>
+          <w:sz w:val="24"/>
+          <w:szCs w:val="24"/>
+        </w:rPr>
+        <w:t xml:space="preserve">Autores: </w:t>
+      </w:r>
+      <w:r>
+        <w:rPr>
+          <w:rFonts w:ascii="Times New Roman" w:hAnsi="Times New Roman" w:cs="Times New Roman"/>
+          <w:sz w:val="24"/>
+          <w:szCs w:val="24"/>
+        </w:rPr>
+        <w:t>Gabriel Ramos de Sousa</w:t>
+      </w:r>
+      <w:r>
+        <w:rPr>
+          <w:rFonts w:ascii="Times New Roman" w:hAnsi="Times New Roman" w:cs="Times New Roman"/>
+          <w:sz w:val="24"/>
+          <w:szCs w:val="24"/>
+        </w:rPr>
+        <w:t xml:space="preserve"> – </w:t>
+      </w:r>
+      <w:r>
+        <w:rPr>
+          <w:rFonts w:ascii="Times New Roman" w:hAnsi="Times New Roman" w:cs="Times New Roman"/>
+          <w:sz w:val="24"/>
+          <w:szCs w:val="24"/>
+        </w:rPr>
+        <w:t>20151112918</w:t>
+      </w:r>
+    </w:p>
+    <w:p>
+      <w:pPr>
+        <w:autoSpaceDE w:val="0"/>
+        <w:autoSpaceDN w:val="0"/>
+        <w:adjustRightInd w:val="0"/>
+        <w:spacing w:after="0" w:line="360" w:lineRule="auto"/>
+        <w:ind w:left="708"/>
+        <w:rPr>
+          <w:rFonts w:ascii="Times New Roman" w:hAnsi="Times New Roman" w:cs="Times New Roman"/>
+          <w:sz w:val="24"/>
+          <w:szCs w:val="24"/>
+        </w:rPr>
+      </w:pPr>
+      <w:r>
+        <w:rPr>
+          <w:rFonts w:ascii="Times New Roman" w:hAnsi="Times New Roman" w:cs="Times New Roman"/>
+          <w:sz w:val="24"/>
+          <w:szCs w:val="24"/>
+        </w:rPr>
+        <w:t>Orientador:</w:t>
+      </w:r>
+      <w:r>
+        <w:rPr>
+          <w:rFonts w:ascii="Times New Roman" w:hAnsi="Times New Roman" w:cs="Times New Roman"/>
+          <w:sz w:val="24"/>
+          <w:szCs w:val="24"/>
+        </w:rPr>
+        <w:t xml:space="preserve"> </w:t>
+      </w:r>
+      <w:r>
+        <w:rPr>
+          <w:rFonts w:ascii="Times New Roman" w:hAnsi="Times New Roman" w:cs="Times New Roman"/>
+          <w:sz w:val="24"/>
+          <w:szCs w:val="24"/>
+        </w:rPr>
+        <w:t xml:space="preserve">Adriana </w:t>
+      </w:r>
+      <w:proofErr w:type="spellStart"/>
+      <w:r>
+        <w:rPr>
+          <w:rFonts w:ascii="Times New Roman" w:hAnsi="Times New Roman" w:cs="Times New Roman"/>
+          <w:sz w:val="24"/>
+          <w:szCs w:val="24"/>
+        </w:rPr>
+        <w:t>Aparicio</w:t>
+      </w:r>
+      <w:proofErr w:type="spellEnd"/>
+      <w:r>
+        <w:rPr>
+          <w:rFonts w:ascii="Times New Roman" w:hAnsi="Times New Roman" w:cs="Times New Roman"/>
+          <w:sz w:val="24"/>
+          <w:szCs w:val="24"/>
+        </w:rPr>
+        <w:t xml:space="preserve"> </w:t>
+      </w:r>
+      <w:proofErr w:type="spellStart"/>
+      <w:r>
+        <w:rPr>
+          <w:rFonts w:ascii="Times New Roman" w:hAnsi="Times New Roman" w:cs="Times New Roman"/>
+          <w:sz w:val="24"/>
+          <w:szCs w:val="24"/>
+        </w:rPr>
+        <w:t>Sicsú</w:t>
+      </w:r>
+      <w:proofErr w:type="spellEnd"/>
+      <w:r>
+        <w:rPr>
+          <w:rFonts w:ascii="Times New Roman" w:hAnsi="Times New Roman" w:cs="Times New Roman"/>
+          <w:sz w:val="24"/>
+          <w:szCs w:val="24"/>
+        </w:rPr>
+        <w:t xml:space="preserve"> Ayres do Nascimento</w:t>
+      </w:r>
+      <w:r>
+        <w:rPr>
+          <w:rFonts w:ascii="Times New Roman" w:hAnsi="Times New Roman" w:cs="Times New Roman"/>
+          <w:sz w:val="24"/>
+          <w:szCs w:val="24"/>
+        </w:rPr>
+        <w:t>.</w:t>
+      </w:r>
+    </w:p>
+    <w:p>
+      <w:pPr>
+        <w:autoSpaceDE w:val="0"/>
+        <w:autoSpaceDN w:val="0"/>
+        <w:adjustRightInd w:val="0"/>
+        <w:spacing w:after="0" w:line="360" w:lineRule="auto"/>
+        <w:ind w:left="708"/>
+        <w:rPr>
+          <w:rFonts w:ascii="Times New Roman" w:hAnsi="Times New Roman" w:cs="Times New Roman"/>
+          <w:sz w:val="24"/>
+          <w:szCs w:val="24"/>
+        </w:rPr>
+      </w:pPr>
+      <w:r>
+        <w:rPr>
+          <w:rFonts w:ascii="Times New Roman" w:hAnsi="Times New Roman" w:cs="Times New Roman"/>
+          <w:sz w:val="24"/>
+          <w:szCs w:val="24"/>
+        </w:rPr>
+        <w:t xml:space="preserve">Área de concentração: </w:t>
+      </w:r>
+      <w:r>
+        <w:rPr>
+          <w:rFonts w:ascii="Times New Roman" w:hAnsi="Times New Roman" w:cs="Times New Roman"/>
+          <w:sz w:val="24"/>
+          <w:szCs w:val="24"/>
+        </w:rPr>
+        <w:t>Software web</w:t>
+      </w:r>
+      <w:r>
+        <w:rPr>
+          <w:rFonts w:ascii="Times New Roman" w:hAnsi="Times New Roman" w:cs="Times New Roman"/>
+          <w:sz w:val="24"/>
+          <w:szCs w:val="24"/>
+        </w:rPr>
+        <w:t>.</w:t>
+      </w:r>
+    </w:p>
+    <w:p>
+      <w:pPr>
+        <w:autoSpaceDE w:val="0"/>
+        <w:autoSpaceDN w:val="0"/>
+        <w:adjustRightInd w:val="0"/>
+        <w:spacing w:after="0" w:line="360" w:lineRule="auto"/>
+        <w:ind w:left="708"/>
+        <w:rPr>
+          <w:rFonts w:ascii="Times New Roman" w:hAnsi="Times New Roman" w:cs="Times New Roman"/>
+          <w:sz w:val="24"/>
+          <w:szCs w:val="24"/>
+        </w:rPr>
+      </w:pPr>
+    </w:p>
+    <w:p>
+      <w:pPr>
+        <w:pStyle w:val="PargrafodaLista"/>
+        <w:numPr>
+          <w:ilvl w:val="1"/>
+          <w:numId w:val="12"/>
+        </w:numPr>
+        <w:autoSpaceDE w:val="0"/>
+        <w:autoSpaceDN w:val="0"/>
+        <w:adjustRightInd w:val="0"/>
+        <w:spacing w:after="0" w:line="360" w:lineRule="auto"/>
+        <w:rPr>
+          <w:rFonts w:ascii="Arial" w:hAnsi="Arial" w:cs="Arial"/>
+          <w:b/>
+          <w:bCs/>
           <w:i/>
           <w:iCs/>
           <w:sz w:val="28"/>
@@ -132,15 +276,650 @@
           <w:sz w:val="28"/>
           <w:szCs w:val="28"/>
         </w:rPr>
-        <w:t>1.4 ANÁLISE DO AMBIENTE ORGANIZACIONAL</w:t>
-      </w:r>
-    </w:p>
-    <w:p>
-      <w:pPr>
+        <w:t>DESCRIÇÃO DO TEMA</w:t>
+      </w:r>
+    </w:p>
+    <w:p>
+      <w:pPr>
+        <w:pStyle w:val="PargrafodaLista"/>
         <w:autoSpaceDE w:val="0"/>
         <w:autoSpaceDN w:val="0"/>
         <w:adjustRightInd w:val="0"/>
         <w:spacing w:after="0" w:line="360" w:lineRule="auto"/>
+        <w:rPr>
+          <w:rFonts w:ascii="Times New Roman" w:hAnsi="Times New Roman" w:cs="Times New Roman"/>
+          <w:bCs/>
+          <w:iCs/>
+          <w:sz w:val="24"/>
+          <w:szCs w:val="24"/>
+        </w:rPr>
+      </w:pPr>
+      <w:r>
+        <w:rPr>
+          <w:rFonts w:ascii="Times New Roman" w:hAnsi="Times New Roman" w:cs="Times New Roman"/>
+          <w:sz w:val="24"/>
+          <w:szCs w:val="24"/>
+        </w:rPr>
+        <w:t>A</w:t>
+      </w:r>
+      <w:r>
+        <w:rPr>
+          <w:rFonts w:ascii="Times New Roman" w:hAnsi="Times New Roman" w:cs="Times New Roman"/>
+          <w:sz w:val="24"/>
+          <w:szCs w:val="24"/>
+        </w:rPr>
+        <w:t xml:space="preserve"> Lista de Compras Inteligente</w:t>
+      </w:r>
+      <w:r>
+        <w:rPr>
+          <w:rFonts w:ascii="Times New Roman" w:hAnsi="Times New Roman" w:cs="Times New Roman"/>
+          <w:sz w:val="24"/>
+          <w:szCs w:val="24"/>
+        </w:rPr>
+        <w:t xml:space="preserve"> é um serviço que possibilita ao usuário cadastrar suas receitas, </w:t>
+      </w:r>
+      <w:r>
+        <w:rPr>
+          <w:rFonts w:ascii="Times New Roman" w:hAnsi="Times New Roman" w:cs="Times New Roman"/>
+          <w:sz w:val="24"/>
+          <w:szCs w:val="24"/>
+        </w:rPr>
+        <w:t>planejar</w:t>
+      </w:r>
+      <w:r>
+        <w:rPr>
+          <w:rFonts w:ascii="Times New Roman" w:hAnsi="Times New Roman" w:cs="Times New Roman"/>
+          <w:sz w:val="24"/>
+          <w:szCs w:val="24"/>
+        </w:rPr>
+        <w:t xml:space="preserve"> um cardápio semanal e ao final </w:t>
+      </w:r>
+      <w:r>
+        <w:rPr>
+          <w:rFonts w:ascii="Times New Roman" w:hAnsi="Times New Roman" w:cs="Times New Roman"/>
+          <w:sz w:val="24"/>
+          <w:szCs w:val="24"/>
+        </w:rPr>
+        <w:t>gera</w:t>
+      </w:r>
+      <w:r>
+        <w:rPr>
+          <w:rFonts w:ascii="Times New Roman" w:hAnsi="Times New Roman" w:cs="Times New Roman"/>
+          <w:sz w:val="24"/>
+          <w:szCs w:val="24"/>
+        </w:rPr>
+        <w:t>r</w:t>
+      </w:r>
+      <w:r>
+        <w:rPr>
+          <w:rFonts w:ascii="Times New Roman" w:hAnsi="Times New Roman" w:cs="Times New Roman"/>
+          <w:sz w:val="24"/>
+          <w:szCs w:val="24"/>
+        </w:rPr>
+        <w:t xml:space="preserve"> uma lista de compras com todos os itens que serão necessários</w:t>
+      </w:r>
+      <w:r>
+        <w:rPr>
+          <w:rFonts w:ascii="Times New Roman" w:hAnsi="Times New Roman" w:cs="Times New Roman"/>
+          <w:sz w:val="24"/>
+          <w:szCs w:val="24"/>
+        </w:rPr>
+        <w:t xml:space="preserve"> para</w:t>
+      </w:r>
+      <w:r>
+        <w:rPr>
+          <w:rFonts w:ascii="Times New Roman" w:hAnsi="Times New Roman" w:cs="Times New Roman"/>
+          <w:sz w:val="24"/>
+          <w:szCs w:val="24"/>
+        </w:rPr>
+        <w:t xml:space="preserve"> </w:t>
+      </w:r>
+      <w:r>
+        <w:rPr>
+          <w:rFonts w:ascii="Times New Roman" w:hAnsi="Times New Roman" w:cs="Times New Roman"/>
+          <w:sz w:val="24"/>
+          <w:szCs w:val="24"/>
+        </w:rPr>
+        <w:t>compra</w:t>
+      </w:r>
+      <w:r>
+        <w:rPr>
+          <w:rFonts w:ascii="Times New Roman" w:hAnsi="Times New Roman" w:cs="Times New Roman"/>
+          <w:sz w:val="24"/>
+          <w:szCs w:val="24"/>
+        </w:rPr>
+        <w:t>.</w:t>
+      </w:r>
+    </w:p>
+    <w:p>
+      <w:pPr>
+        <w:pStyle w:val="PargrafodaLista"/>
+        <w:autoSpaceDE w:val="0"/>
+        <w:autoSpaceDN w:val="0"/>
+        <w:adjustRightInd w:val="0"/>
+        <w:spacing w:after="0" w:line="360" w:lineRule="auto"/>
+        <w:rPr>
+          <w:rFonts w:ascii="Arial" w:hAnsi="Arial" w:cs="Arial"/>
+          <w:b/>
+          <w:bCs/>
+          <w:i/>
+          <w:iCs/>
+          <w:sz w:val="28"/>
+          <w:szCs w:val="28"/>
+        </w:rPr>
+      </w:pPr>
+    </w:p>
+    <w:p>
+      <w:pPr>
+        <w:pStyle w:val="PargrafodaLista"/>
+        <w:numPr>
+          <w:ilvl w:val="1"/>
+          <w:numId w:val="12"/>
+        </w:numPr>
+        <w:autoSpaceDE w:val="0"/>
+        <w:autoSpaceDN w:val="0"/>
+        <w:adjustRightInd w:val="0"/>
+        <w:spacing w:after="0" w:line="360" w:lineRule="auto"/>
+        <w:rPr>
+          <w:rFonts w:ascii="Arial" w:hAnsi="Arial" w:cs="Arial"/>
+          <w:b/>
+          <w:bCs/>
+          <w:i/>
+          <w:iCs/>
+          <w:sz w:val="28"/>
+          <w:szCs w:val="28"/>
+        </w:rPr>
+      </w:pPr>
+      <w:r>
+        <w:rPr>
+          <w:rFonts w:ascii="Arial-BoldItalicMT-Identity-H" w:hAnsi="Arial-BoldItalicMT-Identity-H" w:cs="Arial-BoldItalicMT-Identity-H"/>
+          <w:b/>
+          <w:bCs/>
+          <w:i/>
+          <w:iCs/>
+          <w:sz w:val="28"/>
+          <w:szCs w:val="28"/>
+        </w:rPr>
+        <w:t>JUSTIFICATIVA</w:t>
+      </w:r>
+    </w:p>
+    <w:p>
+      <w:pPr>
+        <w:pStyle w:val="PargrafodaLista"/>
+        <w:autoSpaceDE w:val="0"/>
+        <w:autoSpaceDN w:val="0"/>
+        <w:adjustRightInd w:val="0"/>
+        <w:spacing w:after="0" w:line="360" w:lineRule="auto"/>
+        <w:rPr>
+          <w:rFonts w:ascii="Times New Roman" w:hAnsi="Times New Roman" w:cs="Times New Roman"/>
+          <w:bCs/>
+          <w:iCs/>
+          <w:sz w:val="24"/>
+          <w:szCs w:val="24"/>
+        </w:rPr>
+      </w:pPr>
+      <w:r>
+        <w:rPr>
+          <w:rFonts w:ascii="Times New Roman" w:hAnsi="Times New Roman" w:cs="Times New Roman"/>
+          <w:bCs/>
+          <w:iCs/>
+          <w:sz w:val="24"/>
+          <w:szCs w:val="24"/>
+        </w:rPr>
+        <w:t>Em aplicativos similares a lista de compras é gerada para atender a uma determinada receita, não fazendo a otimização de produtos pr</w:t>
+      </w:r>
+      <w:r>
+        <w:rPr>
+          <w:rFonts w:ascii="Times New Roman" w:hAnsi="Times New Roman" w:cs="Times New Roman"/>
+          <w:bCs/>
+          <w:iCs/>
+          <w:sz w:val="24"/>
+          <w:szCs w:val="24"/>
+        </w:rPr>
+        <w:t xml:space="preserve">esentes em mais de uma receita. </w:t>
+      </w:r>
+      <w:r>
+        <w:rPr>
+          <w:rFonts w:ascii="Times New Roman" w:hAnsi="Times New Roman" w:cs="Times New Roman"/>
+          <w:bCs/>
+          <w:iCs/>
+          <w:sz w:val="24"/>
+          <w:szCs w:val="24"/>
+        </w:rPr>
+        <w:t>Em outros casos, as receitas estão vinculadas a marca.</w:t>
+      </w:r>
+    </w:p>
+    <w:p>
+      <w:pPr>
+        <w:pStyle w:val="PargrafodaLista"/>
+        <w:autoSpaceDE w:val="0"/>
+        <w:autoSpaceDN w:val="0"/>
+        <w:adjustRightInd w:val="0"/>
+        <w:spacing w:after="0" w:line="360" w:lineRule="auto"/>
+        <w:rPr>
+          <w:rFonts w:ascii="Times New Roman" w:hAnsi="Times New Roman" w:cs="Times New Roman"/>
+          <w:bCs/>
+          <w:iCs/>
+          <w:sz w:val="24"/>
+          <w:szCs w:val="24"/>
+        </w:rPr>
+      </w:pPr>
+      <w:r>
+        <w:rPr>
+          <w:rFonts w:ascii="Times New Roman" w:hAnsi="Times New Roman" w:cs="Times New Roman"/>
+          <w:bCs/>
+          <w:iCs/>
+          <w:sz w:val="24"/>
+          <w:szCs w:val="24"/>
+        </w:rPr>
+        <w:t xml:space="preserve">E com isso gerando uma série de </w:t>
+      </w:r>
+      <w:r>
+        <w:rPr>
+          <w:rFonts w:ascii="Times New Roman" w:hAnsi="Times New Roman" w:cs="Times New Roman"/>
+          <w:bCs/>
+          <w:iCs/>
+          <w:sz w:val="24"/>
+          <w:szCs w:val="24"/>
+        </w:rPr>
+        <w:t>problemas</w:t>
+      </w:r>
+      <w:r>
+        <w:rPr>
+          <w:rFonts w:ascii="Times New Roman" w:hAnsi="Times New Roman" w:cs="Times New Roman"/>
+          <w:bCs/>
+          <w:iCs/>
+          <w:sz w:val="24"/>
+          <w:szCs w:val="24"/>
+        </w:rPr>
+        <w:t>, tais como:</w:t>
+      </w:r>
+    </w:p>
+    <w:p>
+      <w:pPr>
+        <w:pStyle w:val="PargrafodaLista"/>
+        <w:numPr>
+          <w:ilvl w:val="0"/>
+          <w:numId w:val="13"/>
+        </w:numPr>
+        <w:autoSpaceDE w:val="0"/>
+        <w:autoSpaceDN w:val="0"/>
+        <w:adjustRightInd w:val="0"/>
+        <w:spacing w:after="0" w:line="360" w:lineRule="auto"/>
+        <w:rPr>
+          <w:rFonts w:ascii="Times New Roman" w:hAnsi="Times New Roman" w:cs="Times New Roman"/>
+          <w:bCs/>
+          <w:iCs/>
+          <w:sz w:val="24"/>
+          <w:szCs w:val="24"/>
+        </w:rPr>
+      </w:pPr>
+      <w:r>
+        <w:rPr>
+          <w:rFonts w:ascii="Times New Roman" w:hAnsi="Times New Roman" w:cs="Times New Roman"/>
+          <w:bCs/>
+          <w:iCs/>
+          <w:sz w:val="24"/>
+          <w:szCs w:val="24"/>
+        </w:rPr>
+        <w:t>Tempo gasto com compras diárias</w:t>
+      </w:r>
+    </w:p>
+    <w:p>
+      <w:pPr>
+        <w:pStyle w:val="PargrafodaLista"/>
+        <w:numPr>
+          <w:ilvl w:val="0"/>
+          <w:numId w:val="13"/>
+        </w:numPr>
+        <w:autoSpaceDE w:val="0"/>
+        <w:autoSpaceDN w:val="0"/>
+        <w:adjustRightInd w:val="0"/>
+        <w:spacing w:after="0" w:line="360" w:lineRule="auto"/>
+        <w:rPr>
+          <w:rFonts w:ascii="Times New Roman" w:hAnsi="Times New Roman" w:cs="Times New Roman"/>
+          <w:bCs/>
+          <w:iCs/>
+          <w:sz w:val="24"/>
+          <w:szCs w:val="24"/>
+        </w:rPr>
+      </w:pPr>
+      <w:r>
+        <w:rPr>
+          <w:rFonts w:ascii="Times New Roman" w:hAnsi="Times New Roman" w:cs="Times New Roman"/>
+          <w:bCs/>
+          <w:iCs/>
+          <w:sz w:val="24"/>
+          <w:szCs w:val="24"/>
+        </w:rPr>
+        <w:t>Aumento</w:t>
+      </w:r>
+      <w:r>
+        <w:rPr>
+          <w:rFonts w:ascii="Times New Roman" w:hAnsi="Times New Roman" w:cs="Times New Roman"/>
+          <w:bCs/>
+          <w:iCs/>
+          <w:sz w:val="24"/>
+          <w:szCs w:val="24"/>
+        </w:rPr>
+        <w:t xml:space="preserve"> </w:t>
+      </w:r>
+      <w:r>
+        <w:rPr>
+          <w:rFonts w:ascii="Times New Roman" w:hAnsi="Times New Roman" w:cs="Times New Roman"/>
+          <w:bCs/>
+          <w:iCs/>
+          <w:sz w:val="24"/>
+          <w:szCs w:val="24"/>
+        </w:rPr>
+        <w:t>d</w:t>
+      </w:r>
+      <w:r>
+        <w:rPr>
+          <w:rFonts w:ascii="Times New Roman" w:hAnsi="Times New Roman" w:cs="Times New Roman"/>
+          <w:bCs/>
+          <w:iCs/>
+          <w:sz w:val="24"/>
+          <w:szCs w:val="24"/>
+        </w:rPr>
+        <w:t>o gasto com compras diárias</w:t>
+      </w:r>
+    </w:p>
+    <w:p>
+      <w:pPr>
+        <w:pStyle w:val="PargrafodaLista"/>
+        <w:numPr>
+          <w:ilvl w:val="0"/>
+          <w:numId w:val="13"/>
+        </w:numPr>
+        <w:autoSpaceDE w:val="0"/>
+        <w:autoSpaceDN w:val="0"/>
+        <w:adjustRightInd w:val="0"/>
+        <w:spacing w:after="0" w:line="360" w:lineRule="auto"/>
+        <w:rPr>
+          <w:rFonts w:ascii="Times New Roman" w:hAnsi="Times New Roman" w:cs="Times New Roman"/>
+          <w:bCs/>
+          <w:iCs/>
+          <w:sz w:val="24"/>
+          <w:szCs w:val="24"/>
+        </w:rPr>
+      </w:pPr>
+      <w:r>
+        <w:rPr>
+          <w:rFonts w:ascii="Times New Roman" w:hAnsi="Times New Roman" w:cs="Times New Roman"/>
+          <w:bCs/>
+          <w:iCs/>
+          <w:sz w:val="24"/>
+          <w:szCs w:val="24"/>
+        </w:rPr>
+        <w:t>C</w:t>
+      </w:r>
+      <w:r>
+        <w:rPr>
+          <w:rFonts w:ascii="Times New Roman" w:hAnsi="Times New Roman" w:cs="Times New Roman"/>
+          <w:bCs/>
+          <w:iCs/>
+          <w:sz w:val="24"/>
+          <w:szCs w:val="24"/>
+        </w:rPr>
+        <w:t>omprar alimentos demasiado que encarecem o carrinho</w:t>
+      </w:r>
+    </w:p>
+    <w:p>
+      <w:pPr>
+        <w:pStyle w:val="PargrafodaLista"/>
+        <w:numPr>
+          <w:ilvl w:val="0"/>
+          <w:numId w:val="13"/>
+        </w:numPr>
+        <w:autoSpaceDE w:val="0"/>
+        <w:autoSpaceDN w:val="0"/>
+        <w:adjustRightInd w:val="0"/>
+        <w:spacing w:after="0" w:line="360" w:lineRule="auto"/>
+        <w:rPr>
+          <w:rFonts w:ascii="Times New Roman" w:hAnsi="Times New Roman" w:cs="Times New Roman"/>
+          <w:bCs/>
+          <w:iCs/>
+          <w:sz w:val="24"/>
+          <w:szCs w:val="24"/>
+        </w:rPr>
+      </w:pPr>
+      <w:r>
+        <w:rPr>
+          <w:rFonts w:ascii="Times New Roman" w:hAnsi="Times New Roman" w:cs="Times New Roman"/>
+          <w:bCs/>
+          <w:iCs/>
+          <w:sz w:val="24"/>
+          <w:szCs w:val="24"/>
+        </w:rPr>
+        <w:t>Desperdícios de alimentos em caso de perecíveis</w:t>
+      </w:r>
+    </w:p>
+    <w:p>
+      <w:pPr>
+        <w:autoSpaceDE w:val="0"/>
+        <w:autoSpaceDN w:val="0"/>
+        <w:adjustRightInd w:val="0"/>
+        <w:spacing w:after="0" w:line="360" w:lineRule="auto"/>
+        <w:ind w:left="1080"/>
+        <w:rPr>
+          <w:rFonts w:ascii="Times New Roman" w:hAnsi="Times New Roman" w:cs="Times New Roman"/>
+          <w:bCs/>
+          <w:iCs/>
+          <w:sz w:val="24"/>
+          <w:szCs w:val="24"/>
+        </w:rPr>
+      </w:pPr>
+    </w:p>
+    <w:p>
+      <w:pPr>
+        <w:pStyle w:val="PargrafodaLista"/>
+        <w:numPr>
+          <w:ilvl w:val="1"/>
+          <w:numId w:val="12"/>
+        </w:numPr>
+        <w:autoSpaceDE w:val="0"/>
+        <w:autoSpaceDN w:val="0"/>
+        <w:adjustRightInd w:val="0"/>
+        <w:spacing w:after="0" w:line="360" w:lineRule="auto"/>
+        <w:rPr>
+          <w:rFonts w:ascii="Arial" w:hAnsi="Arial" w:cs="Arial"/>
+          <w:b/>
+          <w:bCs/>
+          <w:i/>
+          <w:iCs/>
+          <w:sz w:val="28"/>
+          <w:szCs w:val="28"/>
+        </w:rPr>
+      </w:pPr>
+      <w:r>
+        <w:rPr>
+          <w:rFonts w:ascii="Arial-BoldItalicMT-Identity-H" w:hAnsi="Arial-BoldItalicMT-Identity-H" w:cs="Arial-BoldItalicMT-Identity-H"/>
+          <w:b/>
+          <w:bCs/>
+          <w:i/>
+          <w:iCs/>
+          <w:sz w:val="28"/>
+          <w:szCs w:val="28"/>
+        </w:rPr>
+        <w:t>OBJETIVO</w:t>
+      </w:r>
+    </w:p>
+    <w:p>
+      <w:pPr>
+        <w:pStyle w:val="PargrafodaLista"/>
+        <w:autoSpaceDE w:val="0"/>
+        <w:autoSpaceDN w:val="0"/>
+        <w:adjustRightInd w:val="0"/>
+        <w:spacing w:after="0" w:line="360" w:lineRule="auto"/>
+        <w:rPr>
+          <w:rFonts w:ascii="Times New Roman" w:hAnsi="Times New Roman" w:cs="Times New Roman"/>
+          <w:bCs/>
+          <w:iCs/>
+          <w:sz w:val="24"/>
+          <w:szCs w:val="24"/>
+        </w:rPr>
+      </w:pPr>
+      <w:r>
+        <w:rPr>
+          <w:rFonts w:ascii="Times New Roman" w:hAnsi="Times New Roman" w:cs="Times New Roman"/>
+          <w:bCs/>
+          <w:iCs/>
+          <w:sz w:val="24"/>
+          <w:szCs w:val="24"/>
+        </w:rPr>
+        <w:t xml:space="preserve">A Lista de Compras Inteligente </w:t>
+      </w:r>
+      <w:r>
+        <w:rPr>
+          <w:rFonts w:ascii="Times New Roman" w:hAnsi="Times New Roman" w:cs="Times New Roman"/>
+          <w:bCs/>
+          <w:iCs/>
+          <w:sz w:val="24"/>
+          <w:szCs w:val="24"/>
+        </w:rPr>
+        <w:t xml:space="preserve">tem como objetivo </w:t>
+      </w:r>
+      <w:r>
+        <w:rPr>
+          <w:rFonts w:ascii="Times New Roman" w:hAnsi="Times New Roman" w:cs="Times New Roman"/>
+          <w:bCs/>
+          <w:iCs/>
+          <w:sz w:val="24"/>
+          <w:szCs w:val="24"/>
+        </w:rPr>
+        <w:t>otimizando gastos</w:t>
+      </w:r>
+      <w:r>
+        <w:rPr>
+          <w:rFonts w:ascii="Times New Roman" w:hAnsi="Times New Roman" w:cs="Times New Roman"/>
+          <w:bCs/>
+          <w:iCs/>
+          <w:sz w:val="24"/>
+          <w:szCs w:val="24"/>
+        </w:rPr>
+        <w:t xml:space="preserve"> com compras</w:t>
+      </w:r>
+      <w:r>
+        <w:rPr>
+          <w:rFonts w:ascii="Times New Roman" w:hAnsi="Times New Roman" w:cs="Times New Roman"/>
+          <w:bCs/>
+          <w:iCs/>
+          <w:sz w:val="24"/>
+          <w:szCs w:val="24"/>
+        </w:rPr>
+        <w:t>,  diminuir</w:t>
+      </w:r>
+      <w:r>
+        <w:rPr>
+          <w:rFonts w:ascii="Times New Roman" w:hAnsi="Times New Roman" w:cs="Times New Roman"/>
+          <w:bCs/>
+          <w:iCs/>
+          <w:sz w:val="24"/>
+          <w:szCs w:val="24"/>
+        </w:rPr>
+        <w:t xml:space="preserve"> o desperdício de alimentos e poupa</w:t>
+      </w:r>
+      <w:r>
+        <w:rPr>
+          <w:rFonts w:ascii="Times New Roman" w:hAnsi="Times New Roman" w:cs="Times New Roman"/>
+          <w:bCs/>
+          <w:iCs/>
+          <w:sz w:val="24"/>
+          <w:szCs w:val="24"/>
+        </w:rPr>
+        <w:t>r</w:t>
+      </w:r>
+      <w:r>
+        <w:rPr>
+          <w:rFonts w:ascii="Times New Roman" w:hAnsi="Times New Roman" w:cs="Times New Roman"/>
+          <w:bCs/>
+          <w:iCs/>
+          <w:sz w:val="24"/>
+          <w:szCs w:val="24"/>
+        </w:rPr>
+        <w:t xml:space="preserve"> </w:t>
+      </w:r>
+      <w:r>
+        <w:rPr>
+          <w:rFonts w:ascii="Times New Roman" w:hAnsi="Times New Roman" w:cs="Times New Roman"/>
+          <w:bCs/>
+          <w:iCs/>
+          <w:sz w:val="24"/>
+          <w:szCs w:val="24"/>
+        </w:rPr>
+        <w:t>o</w:t>
+      </w:r>
+      <w:r>
+        <w:rPr>
+          <w:rFonts w:ascii="Times New Roman" w:hAnsi="Times New Roman" w:cs="Times New Roman"/>
+          <w:bCs/>
+          <w:iCs/>
+          <w:sz w:val="24"/>
+          <w:szCs w:val="24"/>
+        </w:rPr>
+        <w:t xml:space="preserve"> tempo com compras diárias.</w:t>
+      </w:r>
+    </w:p>
+    <w:p>
+      <w:pPr>
+        <w:pStyle w:val="PargrafodaLista"/>
+        <w:autoSpaceDE w:val="0"/>
+        <w:autoSpaceDN w:val="0"/>
+        <w:adjustRightInd w:val="0"/>
+        <w:spacing w:after="0" w:line="360" w:lineRule="auto"/>
+        <w:rPr>
+          <w:rFonts w:ascii="Arial" w:hAnsi="Arial" w:cs="Arial"/>
+          <w:b/>
+          <w:bCs/>
+          <w:i/>
+          <w:iCs/>
+          <w:sz w:val="28"/>
+          <w:szCs w:val="28"/>
+        </w:rPr>
+      </w:pPr>
+    </w:p>
+    <w:p>
+      <w:pPr>
+        <w:pStyle w:val="PargrafodaLista"/>
+        <w:numPr>
+          <w:ilvl w:val="1"/>
+          <w:numId w:val="12"/>
+        </w:numPr>
+        <w:autoSpaceDE w:val="0"/>
+        <w:autoSpaceDN w:val="0"/>
+        <w:adjustRightInd w:val="0"/>
+        <w:spacing w:after="0" w:line="360" w:lineRule="auto"/>
+        <w:rPr>
+          <w:rFonts w:ascii="Arial" w:hAnsi="Arial" w:cs="Arial"/>
+          <w:b/>
+          <w:bCs/>
+          <w:i/>
+          <w:iCs/>
+          <w:sz w:val="28"/>
+          <w:szCs w:val="28"/>
+        </w:rPr>
+      </w:pPr>
+      <w:r>
+        <w:rPr>
+          <w:rFonts w:ascii="Arial" w:hAnsi="Arial" w:cs="Arial"/>
+          <w:b/>
+          <w:bCs/>
+          <w:i/>
+          <w:iCs/>
+          <w:sz w:val="28"/>
+          <w:szCs w:val="28"/>
+        </w:rPr>
+        <w:t>ANÁLISE DO AMBIENTE ORGANIZACIONAL</w:t>
+      </w:r>
+    </w:p>
+    <w:p>
+      <w:pPr>
+        <w:autoSpaceDE w:val="0"/>
+        <w:autoSpaceDN w:val="0"/>
+        <w:adjustRightInd w:val="0"/>
+        <w:spacing w:after="0" w:line="360" w:lineRule="auto"/>
+        <w:ind w:firstLine="708"/>
         <w:rPr>
           <w:rFonts w:ascii="Times New Roman" w:hAnsi="Times New Roman" w:cs="Times New Roman"/>
           <w:b/>
@@ -405,6 +1184,7 @@
           <w:sz w:val="24"/>
           <w:szCs w:val="24"/>
         </w:rPr>
+        <w:lastRenderedPageBreak/>
         <w:t xml:space="preserve">Pessoas Responsáveis: </w:t>
       </w:r>
       <w:r>
@@ -478,6 +1258,7 @@
         <w:autoSpaceDN w:val="0"/>
         <w:adjustRightInd w:val="0"/>
         <w:spacing w:after="0" w:line="360" w:lineRule="auto"/>
+        <w:ind w:firstLine="360"/>
         <w:rPr>
           <w:rFonts w:ascii="Times New Roman" w:hAnsi="Times New Roman" w:cs="Times New Roman"/>
           <w:b/>
@@ -934,6 +1715,7 @@
         <w:autoSpaceDN w:val="0"/>
         <w:adjustRightInd w:val="0"/>
         <w:spacing w:after="0" w:line="360" w:lineRule="auto"/>
+        <w:ind w:firstLine="708"/>
         <w:rPr>
           <w:rFonts w:ascii="Times New Roman" w:hAnsi="Times New Roman" w:cs="Times New Roman"/>
           <w:b/>
@@ -978,6 +1760,7 @@
           <w:szCs w:val="24"/>
         </w:rPr>
       </w:pPr>
+      <w:bookmarkStart w:id="0" w:name="_GoBack"/>
       <w:r>
         <w:rPr>
           <w:rFonts w:ascii="Times New Roman" w:hAnsi="Times New Roman" w:cs="Times New Roman"/>
@@ -1028,6 +1811,7 @@
           </wp:inline>
         </w:drawing>
       </w:r>
+      <w:bookmarkEnd w:id="0"/>
     </w:p>
     <w:p>
       <w:pPr>
@@ -1110,15 +1894,7 @@
           <w:sz w:val="24"/>
           <w:szCs w:val="24"/>
         </w:rPr>
-        <w:t>– Responsável pela Administ</w:t>
-      </w:r>
-      <w:r>
-        <w:rPr>
-          <w:rFonts w:ascii="Times New Roman" w:hAnsi="Times New Roman" w:cs="Times New Roman"/>
-          <w:sz w:val="24"/>
-          <w:szCs w:val="24"/>
-        </w:rPr>
-        <w:t xml:space="preserve">ração da empresa. </w:t>
+        <w:t xml:space="preserve">– Responsável pela Administração da empresa. </w:t>
       </w:r>
       <w:r>
         <w:rPr>
@@ -1246,16 +2022,7 @@
           <w:sz w:val="24"/>
           <w:szCs w:val="24"/>
         </w:rPr>
-        <w:t xml:space="preserve"> por identificar e entender cada uma das particularidades dos membros da equipe de desenvolvimento a fim de gerenciar essas questões de forma eficaz e com isso alocar as pessoas nas </w:t>
-      </w:r>
-      <w:r>
-        <w:rPr>
-          <w:rFonts w:ascii="Times New Roman" w:hAnsi="Times New Roman" w:cs="Times New Roman"/>
-          <w:sz w:val="24"/>
-          <w:szCs w:val="24"/>
-        </w:rPr>
-        <w:lastRenderedPageBreak/>
-        <w:t>atividades adequadas, combinando o escopo do trabalho com as habilidades individuais.</w:t>
+        <w:t xml:space="preserve"> por identificar e entender cada uma das particularidades dos membros da equipe de desenvolvimento a fim de gerenciar essas questões de forma eficaz e com isso alocar as pessoas nas atividades adequadas, combinando o escopo do trabalho com as habilidades individuais.</w:t>
       </w:r>
     </w:p>
     <w:p>
@@ -1567,6 +2334,7 @@
                 <w:sz w:val="24"/>
                 <w:szCs w:val="24"/>
               </w:rPr>
+              <w:lastRenderedPageBreak/>
               <w:t>Área de Utilização</w:t>
             </w:r>
           </w:p>
@@ -1844,7 +2612,6 @@
                 <w:szCs w:val="24"/>
               </w:rPr>
             </w:pPr>
-            <w:proofErr w:type="gramStart"/>
             <w:r>
               <w:rPr>
                 <w:rFonts w:ascii="Times New Roman" w:hAnsi="Times New Roman" w:cs="Times New Roman"/>
@@ -1859,16 +2626,7 @@
                 <w:sz w:val="24"/>
                 <w:szCs w:val="24"/>
               </w:rPr>
-              <w:t>l(</w:t>
-            </w:r>
-            <w:proofErr w:type="gramEnd"/>
-            <w:r>
-              <w:rPr>
-                <w:rFonts w:ascii="Times New Roman" w:hAnsi="Times New Roman" w:cs="Times New Roman"/>
-                <w:sz w:val="24"/>
-                <w:szCs w:val="24"/>
-              </w:rPr>
-              <w:t>R) Core(TM) i5-2500 CPU –</w:t>
+              <w:t>l(R) Core(TM) i5-2500 CPU –</w:t>
             </w:r>
             <w:r>
               <w:rPr>
@@ -2439,7 +3197,6 @@
                 <w:sz w:val="24"/>
                 <w:szCs w:val="24"/>
               </w:rPr>
-              <w:lastRenderedPageBreak/>
               <w:t>Área de Utilização</w:t>
             </w:r>
           </w:p>
@@ -2619,15 +3376,7 @@
                 <w:sz w:val="24"/>
                 <w:szCs w:val="24"/>
               </w:rPr>
-              <w:t>RAM</w:t>
-            </w:r>
-            <w:r>
-              <w:rPr>
-                <w:rFonts w:ascii="Times New Roman" w:hAnsi="Times New Roman" w:cs="Times New Roman"/>
-                <w:sz w:val="24"/>
-                <w:szCs w:val="24"/>
-              </w:rPr>
-              <w:t xml:space="preserve"> 4GB</w:t>
+              <w:t>RAM 4GB</w:t>
             </w:r>
           </w:p>
         </w:tc>
@@ -3148,25 +3897,14 @@
           <w:szCs w:val="24"/>
         </w:rPr>
       </w:pPr>
-      <w:bookmarkStart w:id="0" w:name="_GoBack"/>
-      <w:r>
-        <w:rPr>
-          <w:rFonts w:ascii="Times New Roman" w:hAnsi="Times New Roman" w:cs="Times New Roman"/>
-          <w:bCs/>
-          <w:sz w:val="24"/>
-          <w:szCs w:val="24"/>
-        </w:rPr>
-        <w:t xml:space="preserve">Licença Windows </w:t>
-      </w:r>
-      <w:bookmarkEnd w:id="0"/>
-      <w:r>
-        <w:rPr>
-          <w:rFonts w:ascii="Times New Roman" w:hAnsi="Times New Roman" w:cs="Times New Roman"/>
-          <w:bCs/>
-          <w:sz w:val="24"/>
-          <w:szCs w:val="24"/>
-        </w:rPr>
-        <w:t>10;</w:t>
+      <w:r>
+        <w:rPr>
+          <w:rFonts w:ascii="Times New Roman" w:hAnsi="Times New Roman" w:cs="Times New Roman"/>
+          <w:bCs/>
+          <w:sz w:val="24"/>
+          <w:szCs w:val="24"/>
+        </w:rPr>
+        <w:t>Licença Windows 10;</w:t>
       </w:r>
     </w:p>
     <w:p>
@@ -3238,6 +3976,7 @@
           <w:sz w:val="24"/>
           <w:szCs w:val="24"/>
         </w:rPr>
+        <w:lastRenderedPageBreak/>
         <w:t>Windows Server 2016</w:t>
       </w:r>
     </w:p>
@@ -3338,6 +4077,236 @@
 <file path=word/numbering.xml><?xml version="1.0" encoding="utf-8"?>
 <w:numbering xmlns:wpc="http://schemas.microsoft.com/office/word/2010/wordprocessingCanvas" xmlns:cx="http://schemas.microsoft.com/office/drawing/2014/chartex" xmlns:cx1="http://schemas.microsoft.com/office/drawing/2015/9/8/chartex" xmlns:mc="http://schemas.openxmlformats.org/markup-compatibility/2006" xmlns:o="urn:schemas-microsoft-com:office:office" xmlns:r="http://schemas.openxmlformats.org/officeDocument/2006/relationships" xmlns:m="http://schemas.openxmlformats.org/officeDocument/2006/math" xmlns:v="urn:schemas-microsoft-com:vml" xmlns:wp14="http://schemas.microsoft.com/office/word/2010/wordprocessingDrawing" xmlns:wp="http://schemas.openxmlformats.org/drawingml/2006/wordprocessingDrawing" xmlns:w10="urn:schemas-microsoft-com:office:word" xmlns:w="http://schemas.openxmlformats.org/wordprocessingml/2006/main" xmlns:w14="http://schemas.microsoft.com/office/word/2010/wordml" xmlns:w15="http://schemas.microsoft.com/office/word/2012/wordml" xmlns:w16se="http://schemas.microsoft.com/office/word/2015/wordml/symex" xmlns:wpg="http://schemas.microsoft.com/office/word/2010/wordprocessingGroup" xmlns:wpi="http://schemas.microsoft.com/office/word/2010/wordprocessingInk" xmlns:wne="http://schemas.microsoft.com/office/word/2006/wordml" xmlns:wps="http://schemas.microsoft.com/office/word/2010/wordprocessingShape" mc:Ignorable="w14 w15 w16se wp14">
   <w:abstractNum w:abstractNumId="0" w15:restartNumberingAfterBreak="0">
+    <w:nsid w:val="00000001"/>
+    <w:multiLevelType w:val="multilevel"/>
+    <w:tmpl w:val="00000001"/>
+    <w:lvl w:ilvl="0">
+      <w:start w:val="1"/>
+      <w:numFmt w:val="bullet"/>
+      <w:lvlText w:val=""/>
+      <w:lvlJc w:val="left"/>
+      <w:pPr>
+        <w:ind w:left="720" w:hanging="360"/>
+      </w:pPr>
+      <w:rPr>
+        <w:rFonts w:ascii="Symbol" w:eastAsia="Times New Roman" w:hAnsi="Symbol" w:cs="Symbol"/>
+        <w:b w:val="0"/>
+        <w:bCs w:val="0"/>
+        <w:sz w:val="22"/>
+        <w:szCs w:val="22"/>
+      </w:rPr>
+    </w:lvl>
+    <w:lvl w:ilvl="1">
+      <w:start w:val="1"/>
+      <w:numFmt w:val="bullet"/>
+      <w:lvlText w:val="◦"/>
+      <w:lvlJc w:val="left"/>
+      <w:pPr>
+        <w:ind w:left="1080" w:hanging="360"/>
+      </w:pPr>
+      <w:rPr>
+        <w:rFonts w:ascii="Arial" w:eastAsia="Times New Roman" w:hAnsi="Arial" w:cs="Arial"/>
+      </w:rPr>
+    </w:lvl>
+    <w:lvl w:ilvl="2">
+      <w:start w:val="1"/>
+      <w:numFmt w:val="bullet"/>
+      <w:lvlText w:val="▪"/>
+      <w:lvlJc w:val="left"/>
+      <w:pPr>
+        <w:ind w:left="1440" w:hanging="360"/>
+      </w:pPr>
+      <w:rPr>
+        <w:rFonts w:ascii="Arial" w:eastAsia="Times New Roman" w:hAnsi="Arial" w:cs="Arial"/>
+      </w:rPr>
+    </w:lvl>
+    <w:lvl w:ilvl="3">
+      <w:start w:val="1"/>
+      <w:numFmt w:val="bullet"/>
+      <w:lvlText w:val=""/>
+      <w:lvlJc w:val="left"/>
+      <w:pPr>
+        <w:ind w:left="1800" w:hanging="360"/>
+      </w:pPr>
+      <w:rPr>
+        <w:rFonts w:ascii="Symbol" w:eastAsia="Times New Roman" w:hAnsi="Symbol" w:cs="Symbol"/>
+      </w:rPr>
+    </w:lvl>
+    <w:lvl w:ilvl="4">
+      <w:start w:val="1"/>
+      <w:numFmt w:val="bullet"/>
+      <w:lvlText w:val="◦"/>
+      <w:lvlJc w:val="left"/>
+      <w:pPr>
+        <w:ind w:left="2160" w:hanging="360"/>
+      </w:pPr>
+      <w:rPr>
+        <w:rFonts w:ascii="Arial" w:eastAsia="Times New Roman" w:hAnsi="Arial" w:cs="Arial"/>
+      </w:rPr>
+    </w:lvl>
+    <w:lvl w:ilvl="5">
+      <w:start w:val="1"/>
+      <w:numFmt w:val="bullet"/>
+      <w:lvlText w:val="▪"/>
+      <w:lvlJc w:val="left"/>
+      <w:pPr>
+        <w:ind w:left="2520" w:hanging="360"/>
+      </w:pPr>
+      <w:rPr>
+        <w:rFonts w:ascii="Arial" w:eastAsia="Times New Roman" w:hAnsi="Arial" w:cs="Arial"/>
+      </w:rPr>
+    </w:lvl>
+    <w:lvl w:ilvl="6">
+      <w:start w:val="1"/>
+      <w:numFmt w:val="bullet"/>
+      <w:lvlText w:val=""/>
+      <w:lvlJc w:val="left"/>
+      <w:pPr>
+        <w:ind w:left="2880" w:hanging="360"/>
+      </w:pPr>
+      <w:rPr>
+        <w:rFonts w:ascii="Symbol" w:eastAsia="Times New Roman" w:hAnsi="Symbol" w:cs="Symbol"/>
+      </w:rPr>
+    </w:lvl>
+    <w:lvl w:ilvl="7">
+      <w:start w:val="1"/>
+      <w:numFmt w:val="bullet"/>
+      <w:lvlText w:val="◦"/>
+      <w:lvlJc w:val="left"/>
+      <w:pPr>
+        <w:ind w:left="3240" w:hanging="360"/>
+      </w:pPr>
+      <w:rPr>
+        <w:rFonts w:ascii="Arial" w:eastAsia="Times New Roman" w:hAnsi="Arial" w:cs="Arial"/>
+      </w:rPr>
+    </w:lvl>
+    <w:lvl w:ilvl="8">
+      <w:start w:val="1"/>
+      <w:numFmt w:val="bullet"/>
+      <w:lvlText w:val="▪"/>
+      <w:lvlJc w:val="left"/>
+      <w:pPr>
+        <w:ind w:left="3600" w:hanging="360"/>
+      </w:pPr>
+      <w:rPr>
+        <w:rFonts w:ascii="Arial" w:eastAsia="Times New Roman" w:hAnsi="Arial" w:cs="Arial"/>
+      </w:rPr>
+    </w:lvl>
+  </w:abstractNum>
+  <w:abstractNum w:abstractNumId="1" w15:restartNumberingAfterBreak="0">
+    <w:nsid w:val="0CC51BD4"/>
+    <w:multiLevelType w:val="multilevel"/>
+    <w:tmpl w:val="95D6CB34"/>
+    <w:lvl w:ilvl="0">
+      <w:start w:val="1"/>
+      <w:numFmt w:val="decimal"/>
+      <w:lvlText w:val="%1"/>
+      <w:lvlJc w:val="left"/>
+      <w:pPr>
+        <w:ind w:left="465" w:hanging="465"/>
+      </w:pPr>
+      <w:rPr>
+        <w:rFonts w:hint="default"/>
+      </w:rPr>
+    </w:lvl>
+    <w:lvl w:ilvl="1">
+      <w:start w:val="1"/>
+      <w:numFmt w:val="decimal"/>
+      <w:lvlText w:val="%1.%2"/>
+      <w:lvlJc w:val="left"/>
+      <w:pPr>
+        <w:ind w:left="720" w:hanging="720"/>
+      </w:pPr>
+      <w:rPr>
+        <w:rFonts w:hint="default"/>
+      </w:rPr>
+    </w:lvl>
+    <w:lvl w:ilvl="2">
+      <w:start w:val="1"/>
+      <w:numFmt w:val="decimal"/>
+      <w:lvlText w:val="%1.%2.%3"/>
+      <w:lvlJc w:val="left"/>
+      <w:pPr>
+        <w:ind w:left="720" w:hanging="720"/>
+      </w:pPr>
+      <w:rPr>
+        <w:rFonts w:hint="default"/>
+      </w:rPr>
+    </w:lvl>
+    <w:lvl w:ilvl="3">
+      <w:start w:val="1"/>
+      <w:numFmt w:val="decimal"/>
+      <w:lvlText w:val="%1.%2.%3.%4"/>
+      <w:lvlJc w:val="left"/>
+      <w:pPr>
+        <w:ind w:left="1080" w:hanging="1080"/>
+      </w:pPr>
+      <w:rPr>
+        <w:rFonts w:hint="default"/>
+      </w:rPr>
+    </w:lvl>
+    <w:lvl w:ilvl="4">
+      <w:start w:val="1"/>
+      <w:numFmt w:val="decimal"/>
+      <w:lvlText w:val="%1.%2.%3.%4.%5"/>
+      <w:lvlJc w:val="left"/>
+      <w:pPr>
+        <w:ind w:left="1440" w:hanging="1440"/>
+      </w:pPr>
+      <w:rPr>
+        <w:rFonts w:hint="default"/>
+      </w:rPr>
+    </w:lvl>
+    <w:lvl w:ilvl="5">
+      <w:start w:val="1"/>
+      <w:numFmt w:val="decimal"/>
+      <w:lvlText w:val="%1.%2.%3.%4.%5.%6"/>
+      <w:lvlJc w:val="left"/>
+      <w:pPr>
+        <w:ind w:left="1440" w:hanging="1440"/>
+      </w:pPr>
+      <w:rPr>
+        <w:rFonts w:hint="default"/>
+      </w:rPr>
+    </w:lvl>
+    <w:lvl w:ilvl="6">
+      <w:start w:val="1"/>
+      <w:numFmt w:val="decimal"/>
+      <w:lvlText w:val="%1.%2.%3.%4.%5.%6.%7"/>
+      <w:lvlJc w:val="left"/>
+      <w:pPr>
+        <w:ind w:left="1800" w:hanging="1800"/>
+      </w:pPr>
+      <w:rPr>
+        <w:rFonts w:hint="default"/>
+      </w:rPr>
+    </w:lvl>
+    <w:lvl w:ilvl="7">
+      <w:start w:val="1"/>
+      <w:numFmt w:val="decimal"/>
+      <w:lvlText w:val="%1.%2.%3.%4.%5.%6.%7.%8"/>
+      <w:lvlJc w:val="left"/>
+      <w:pPr>
+        <w:ind w:left="1800" w:hanging="1800"/>
+      </w:pPr>
+      <w:rPr>
+        <w:rFonts w:hint="default"/>
+      </w:rPr>
+    </w:lvl>
+    <w:lvl w:ilvl="8">
+      <w:start w:val="1"/>
+      <w:numFmt w:val="decimal"/>
+      <w:lvlText w:val="%1.%2.%3.%4.%5.%6.%7.%8.%9"/>
+      <w:lvlJc w:val="left"/>
+      <w:pPr>
+        <w:ind w:left="2160" w:hanging="2160"/>
+      </w:pPr>
+      <w:rPr>
+        <w:rFonts w:hint="default"/>
+      </w:rPr>
+    </w:lvl>
+  </w:abstractNum>
+  <w:abstractNum w:abstractNumId="2" w15:restartNumberingAfterBreak="0">
     <w:nsid w:val="25E2058B"/>
     <w:multiLevelType w:val="hybridMultilevel"/>
     <w:tmpl w:val="59F223A0"/>
@@ -3450,7 +4419,7 @@
       </w:rPr>
     </w:lvl>
   </w:abstractNum>
-  <w:abstractNum w:abstractNumId="1" w15:restartNumberingAfterBreak="0">
+  <w:abstractNum w:abstractNumId="3" w15:restartNumberingAfterBreak="0">
     <w:nsid w:val="2DE31A1E"/>
     <w:multiLevelType w:val="hybridMultilevel"/>
     <w:tmpl w:val="E7424CFC"/>
@@ -3563,7 +4532,7 @@
       </w:rPr>
     </w:lvl>
   </w:abstractNum>
-  <w:abstractNum w:abstractNumId="2" w15:restartNumberingAfterBreak="0">
+  <w:abstractNum w:abstractNumId="4" w15:restartNumberingAfterBreak="0">
     <w:nsid w:val="2F463B6D"/>
     <w:multiLevelType w:val="hybridMultilevel"/>
     <w:tmpl w:val="F75084E4"/>
@@ -3676,7 +4645,7 @@
       </w:rPr>
     </w:lvl>
   </w:abstractNum>
-  <w:abstractNum w:abstractNumId="3" w15:restartNumberingAfterBreak="0">
+  <w:abstractNum w:abstractNumId="5" w15:restartNumberingAfterBreak="0">
     <w:nsid w:val="345555A0"/>
     <w:multiLevelType w:val="hybridMultilevel"/>
     <w:tmpl w:val="37644690"/>
@@ -3789,7 +4758,7 @@
       </w:rPr>
     </w:lvl>
   </w:abstractNum>
-  <w:abstractNum w:abstractNumId="4" w15:restartNumberingAfterBreak="0">
+  <w:abstractNum w:abstractNumId="6" w15:restartNumberingAfterBreak="0">
     <w:nsid w:val="418F415A"/>
     <w:multiLevelType w:val="hybridMultilevel"/>
     <w:tmpl w:val="A1D4D25A"/>
@@ -3902,7 +4871,120 @@
       </w:rPr>
     </w:lvl>
   </w:abstractNum>
-  <w:abstractNum w:abstractNumId="5" w15:restartNumberingAfterBreak="0">
+  <w:abstractNum w:abstractNumId="7" w15:restartNumberingAfterBreak="0">
+    <w:nsid w:val="492B3115"/>
+    <w:multiLevelType w:val="hybridMultilevel"/>
+    <w:tmpl w:val="4B5A1C5E"/>
+    <w:lvl w:ilvl="0" w:tplc="04160001">
+      <w:start w:val="1"/>
+      <w:numFmt w:val="bullet"/>
+      <w:lvlText w:val=""/>
+      <w:lvlJc w:val="left"/>
+      <w:pPr>
+        <w:ind w:left="1440" w:hanging="360"/>
+      </w:pPr>
+      <w:rPr>
+        <w:rFonts w:ascii="Symbol" w:hAnsi="Symbol" w:hint="default"/>
+      </w:rPr>
+    </w:lvl>
+    <w:lvl w:ilvl="1" w:tplc="04160003" w:tentative="1">
+      <w:start w:val="1"/>
+      <w:numFmt w:val="bullet"/>
+      <w:lvlText w:val="o"/>
+      <w:lvlJc w:val="left"/>
+      <w:pPr>
+        <w:ind w:left="2160" w:hanging="360"/>
+      </w:pPr>
+      <w:rPr>
+        <w:rFonts w:ascii="Courier New" w:hAnsi="Courier New" w:cs="Courier New" w:hint="default"/>
+      </w:rPr>
+    </w:lvl>
+    <w:lvl w:ilvl="2" w:tplc="04160005" w:tentative="1">
+      <w:start w:val="1"/>
+      <w:numFmt w:val="bullet"/>
+      <w:lvlText w:val=""/>
+      <w:lvlJc w:val="left"/>
+      <w:pPr>
+        <w:ind w:left="2880" w:hanging="360"/>
+      </w:pPr>
+      <w:rPr>
+        <w:rFonts w:ascii="Wingdings" w:hAnsi="Wingdings" w:hint="default"/>
+      </w:rPr>
+    </w:lvl>
+    <w:lvl w:ilvl="3" w:tplc="04160001" w:tentative="1">
+      <w:start w:val="1"/>
+      <w:numFmt w:val="bullet"/>
+      <w:lvlText w:val=""/>
+      <w:lvlJc w:val="left"/>
+      <w:pPr>
+        <w:ind w:left="3600" w:hanging="360"/>
+      </w:pPr>
+      <w:rPr>
+        <w:rFonts w:ascii="Symbol" w:hAnsi="Symbol" w:hint="default"/>
+      </w:rPr>
+    </w:lvl>
+    <w:lvl w:ilvl="4" w:tplc="04160003" w:tentative="1">
+      <w:start w:val="1"/>
+      <w:numFmt w:val="bullet"/>
+      <w:lvlText w:val="o"/>
+      <w:lvlJc w:val="left"/>
+      <w:pPr>
+        <w:ind w:left="4320" w:hanging="360"/>
+      </w:pPr>
+      <w:rPr>
+        <w:rFonts w:ascii="Courier New" w:hAnsi="Courier New" w:cs="Courier New" w:hint="default"/>
+      </w:rPr>
+    </w:lvl>
+    <w:lvl w:ilvl="5" w:tplc="04160005" w:tentative="1">
+      <w:start w:val="1"/>
+      <w:numFmt w:val="bullet"/>
+      <w:lvlText w:val=""/>
+      <w:lvlJc w:val="left"/>
+      <w:pPr>
+        <w:ind w:left="5040" w:hanging="360"/>
+      </w:pPr>
+      <w:rPr>
+        <w:rFonts w:ascii="Wingdings" w:hAnsi="Wingdings" w:hint="default"/>
+      </w:rPr>
+    </w:lvl>
+    <w:lvl w:ilvl="6" w:tplc="04160001" w:tentative="1">
+      <w:start w:val="1"/>
+      <w:numFmt w:val="bullet"/>
+      <w:lvlText w:val=""/>
+      <w:lvlJc w:val="left"/>
+      <w:pPr>
+        <w:ind w:left="5760" w:hanging="360"/>
+      </w:pPr>
+      <w:rPr>
+        <w:rFonts w:ascii="Symbol" w:hAnsi="Symbol" w:hint="default"/>
+      </w:rPr>
+    </w:lvl>
+    <w:lvl w:ilvl="7" w:tplc="04160003" w:tentative="1">
+      <w:start w:val="1"/>
+      <w:numFmt w:val="bullet"/>
+      <w:lvlText w:val="o"/>
+      <w:lvlJc w:val="left"/>
+      <w:pPr>
+        <w:ind w:left="6480" w:hanging="360"/>
+      </w:pPr>
+      <w:rPr>
+        <w:rFonts w:ascii="Courier New" w:hAnsi="Courier New" w:cs="Courier New" w:hint="default"/>
+      </w:rPr>
+    </w:lvl>
+    <w:lvl w:ilvl="8" w:tplc="04160005" w:tentative="1">
+      <w:start w:val="1"/>
+      <w:numFmt w:val="bullet"/>
+      <w:lvlText w:val=""/>
+      <w:lvlJc w:val="left"/>
+      <w:pPr>
+        <w:ind w:left="7200" w:hanging="360"/>
+      </w:pPr>
+      <w:rPr>
+        <w:rFonts w:ascii="Wingdings" w:hAnsi="Wingdings" w:hint="default"/>
+      </w:rPr>
+    </w:lvl>
+  </w:abstractNum>
+  <w:abstractNum w:abstractNumId="8" w15:restartNumberingAfterBreak="0">
     <w:nsid w:val="4ED624C2"/>
     <w:multiLevelType w:val="hybridMultilevel"/>
     <w:tmpl w:val="D466E354"/>
@@ -4015,7 +5097,7 @@
       </w:rPr>
     </w:lvl>
   </w:abstractNum>
-  <w:abstractNum w:abstractNumId="6" w15:restartNumberingAfterBreak="0">
+  <w:abstractNum w:abstractNumId="9" w15:restartNumberingAfterBreak="0">
     <w:nsid w:val="5501527C"/>
     <w:multiLevelType w:val="hybridMultilevel"/>
     <w:tmpl w:val="36247518"/>
@@ -4128,7 +5210,7 @@
       </w:rPr>
     </w:lvl>
   </w:abstractNum>
-  <w:abstractNum w:abstractNumId="7" w15:restartNumberingAfterBreak="0">
+  <w:abstractNum w:abstractNumId="10" w15:restartNumberingAfterBreak="0">
     <w:nsid w:val="5A053C1D"/>
     <w:multiLevelType w:val="hybridMultilevel"/>
     <w:tmpl w:val="C64CC8E0"/>
@@ -4138,7 +5220,7 @@
       <w:lvlText w:val=""/>
       <w:lvlJc w:val="left"/>
       <w:pPr>
-        <w:ind w:left="720" w:hanging="360"/>
+        <w:ind w:left="1068" w:hanging="360"/>
       </w:pPr>
       <w:rPr>
         <w:rFonts w:ascii="Symbol" w:hAnsi="Symbol" w:hint="default"/>
@@ -4150,7 +5232,7 @@
       <w:lvlText w:val="o"/>
       <w:lvlJc w:val="left"/>
       <w:pPr>
-        <w:ind w:left="1440" w:hanging="360"/>
+        <w:ind w:left="1788" w:hanging="360"/>
       </w:pPr>
       <w:rPr>
         <w:rFonts w:ascii="Courier New" w:hAnsi="Courier New" w:cs="Courier New" w:hint="default"/>
@@ -4162,7 +5244,7 @@
       <w:lvlText w:val=""/>
       <w:lvlJc w:val="left"/>
       <w:pPr>
-        <w:ind w:left="2160" w:hanging="360"/>
+        <w:ind w:left="2508" w:hanging="360"/>
       </w:pPr>
       <w:rPr>
         <w:rFonts w:ascii="Wingdings" w:hAnsi="Wingdings" w:hint="default"/>
@@ -4174,7 +5256,7 @@
       <w:lvlText w:val=""/>
       <w:lvlJc w:val="left"/>
       <w:pPr>
-        <w:ind w:left="2880" w:hanging="360"/>
+        <w:ind w:left="3228" w:hanging="360"/>
       </w:pPr>
       <w:rPr>
         <w:rFonts w:ascii="Symbol" w:hAnsi="Symbol" w:hint="default"/>
@@ -4186,7 +5268,7 @@
       <w:lvlText w:val="o"/>
       <w:lvlJc w:val="left"/>
       <w:pPr>
-        <w:ind w:left="3600" w:hanging="360"/>
+        <w:ind w:left="3948" w:hanging="360"/>
       </w:pPr>
       <w:rPr>
         <w:rFonts w:ascii="Courier New" w:hAnsi="Courier New" w:cs="Courier New" w:hint="default"/>
@@ -4198,7 +5280,7 @@
       <w:lvlText w:val=""/>
       <w:lvlJc w:val="left"/>
       <w:pPr>
-        <w:ind w:left="4320" w:hanging="360"/>
+        <w:ind w:left="4668" w:hanging="360"/>
       </w:pPr>
       <w:rPr>
         <w:rFonts w:ascii="Wingdings" w:hAnsi="Wingdings" w:hint="default"/>
@@ -4210,7 +5292,7 @@
       <w:lvlText w:val=""/>
       <w:lvlJc w:val="left"/>
       <w:pPr>
-        <w:ind w:left="5040" w:hanging="360"/>
+        <w:ind w:left="5388" w:hanging="360"/>
       </w:pPr>
       <w:rPr>
         <w:rFonts w:ascii="Symbol" w:hAnsi="Symbol" w:hint="default"/>
@@ -4222,7 +5304,7 @@
       <w:lvlText w:val="o"/>
       <w:lvlJc w:val="left"/>
       <w:pPr>
-        <w:ind w:left="5760" w:hanging="360"/>
+        <w:ind w:left="6108" w:hanging="360"/>
       </w:pPr>
       <w:rPr>
         <w:rFonts w:ascii="Courier New" w:hAnsi="Courier New" w:cs="Courier New" w:hint="default"/>
@@ -4234,14 +5316,14 @@
       <w:lvlText w:val=""/>
       <w:lvlJc w:val="left"/>
       <w:pPr>
-        <w:ind w:left="6480" w:hanging="360"/>
+        <w:ind w:left="6828" w:hanging="360"/>
       </w:pPr>
       <w:rPr>
         <w:rFonts w:ascii="Wingdings" w:hAnsi="Wingdings" w:hint="default"/>
       </w:rPr>
     </w:lvl>
   </w:abstractNum>
-  <w:abstractNum w:abstractNumId="8" w15:restartNumberingAfterBreak="0">
+  <w:abstractNum w:abstractNumId="11" w15:restartNumberingAfterBreak="0">
     <w:nsid w:val="66657DD6"/>
     <w:multiLevelType w:val="hybridMultilevel"/>
     <w:tmpl w:val="04E40EC0"/>
@@ -4353,7 +5435,7 @@
       </w:rPr>
     </w:lvl>
   </w:abstractNum>
-  <w:abstractNum w:abstractNumId="9" w15:restartNumberingAfterBreak="0">
+  <w:abstractNum w:abstractNumId="12" w15:restartNumberingAfterBreak="0">
     <w:nsid w:val="7A8B681C"/>
     <w:multiLevelType w:val="hybridMultilevel"/>
     <w:tmpl w:val="8398D422"/>
@@ -4467,34 +5549,43 @@
     </w:lvl>
   </w:abstractNum>
   <w:num w:numId="1">
+    <w:abstractNumId w:val="12"/>
+  </w:num>
+  <w:num w:numId="2">
+    <w:abstractNumId w:val="11"/>
+  </w:num>
+  <w:num w:numId="3">
     <w:abstractNumId w:val="9"/>
   </w:num>
-  <w:num w:numId="2">
+  <w:num w:numId="4">
+    <w:abstractNumId w:val="6"/>
+  </w:num>
+  <w:num w:numId="5">
+    <w:abstractNumId w:val="10"/>
+  </w:num>
+  <w:num w:numId="6">
     <w:abstractNumId w:val="8"/>
   </w:num>
-  <w:num w:numId="3">
-    <w:abstractNumId w:val="6"/>
+  <w:num w:numId="7">
+    <w:abstractNumId w:val="2"/>
   </w:num>
-  <w:num w:numId="4">
+  <w:num w:numId="8">
     <w:abstractNumId w:val="4"/>
   </w:num>
-  <w:num w:numId="5">
-    <w:abstractNumId w:val="7"/>
+  <w:num w:numId="9">
+    <w:abstractNumId w:val="3"/>
   </w:num>
-  <w:num w:numId="6">
+  <w:num w:numId="10">
     <w:abstractNumId w:val="5"/>
   </w:num>
-  <w:num w:numId="7">
+  <w:num w:numId="11">
     <w:abstractNumId w:val="0"/>
   </w:num>
-  <w:num w:numId="8">
-    <w:abstractNumId w:val="2"/>
-  </w:num>
-  <w:num w:numId="9">
+  <w:num w:numId="12">
     <w:abstractNumId w:val="1"/>
   </w:num>
-  <w:num w:numId="10">
-    <w:abstractNumId w:val="3"/>
+  <w:num w:numId="13">
+    <w:abstractNumId w:val="7"/>
   </w:num>
 </w:numbering>
 </file>
@@ -4950,6 +6041,22 @@
       </w:tblBorders>
     </w:tblPr>
   </w:style>
+  <w:style w:type="paragraph" w:customStyle="1" w:styleId="LO-normal">
+    <w:name w:val="LO-normal"/>
+    <w:uiPriority w:val="99"/>
+    <w:rsid w:val="00E37EF7"/>
+    <w:pPr>
+      <w:suppressAutoHyphens/>
+      <w:autoSpaceDE w:val="0"/>
+      <w:autoSpaceDN w:val="0"/>
+      <w:adjustRightInd w:val="0"/>
+      <w:spacing w:after="0" w:line="276" w:lineRule="auto"/>
+    </w:pPr>
+    <w:rPr>
+      <w:rFonts w:ascii="Arial" w:eastAsia="Times New Roman" w:hAnsi="Arial" w:cs="Arial"/>
+      <w:lang w:eastAsia="zh-CN" w:bidi="hi-IN"/>
+    </w:rPr>
+  </w:style>
 </w:styles>
 </file>
 

</xml_diff>